<commit_message>
To view the contents of suspect network transactions
</commit_message>
<xml_diff>
--- a/INT301.docx
+++ b/INT301.docx
@@ -95,7 +95,23 @@
           <w:sz w:val="24"/>
           <w:szCs w:val="24"/>
         </w:rPr>
-        <w:t>Roll no: 20 ( KE057)</w:t>
+        <w:t xml:space="preserve">Roll no: 20 </w:t>
+      </w:r>
+      <w:proofErr w:type="gramStart"/>
+      <w:r>
+        <w:rPr>
+          <w:sz w:val="24"/>
+          <w:szCs w:val="24"/>
+        </w:rPr>
+        <w:t>( KE</w:t>
+      </w:r>
+      <w:proofErr w:type="gramEnd"/>
+      <w:r>
+        <w:rPr>
+          <w:sz w:val="24"/>
+          <w:szCs w:val="24"/>
+        </w:rPr>
+        <w:t>057)</w:t>
       </w:r>
     </w:p>
     <w:p>
@@ -171,7 +187,7 @@
           </mc:Choice>
           <mc:Fallback>
             <w:pict>
-              <v:line w14:anchorId="696BE675" id="Straight Connector 4" o:spid="_x0000_s1026" style="position:absolute;flip:y;z-index:251659264;visibility:visible;mso-wrap-style:square;mso-width-percent:0;mso-height-percent:0;mso-wrap-distance-left:9pt;mso-wrap-distance-top:0;mso-wrap-distance-right:9pt;mso-wrap-distance-bottom:0;mso-position-horizontal:left;mso-position-horizontal-relative:page;mso-position-vertical:absolute;mso-position-vertical-relative:text;mso-width-percent:0;mso-height-percent:0;mso-width-relative:margin;mso-height-relative:margin" from="0,31.3pt" to="640.2pt,31.3pt" o:gfxdata="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" strokecolor="#4472c4 [3204]" strokeweight=".5pt">
+              <v:line w14:anchorId="26E9FFB3" id="Straight Connector 4" o:spid="_x0000_s1026" style="position:absolute;flip:y;z-index:251659264;visibility:visible;mso-wrap-style:square;mso-width-percent:0;mso-height-percent:0;mso-wrap-distance-left:9pt;mso-wrap-distance-top:0;mso-wrap-distance-right:9pt;mso-wrap-distance-bottom:0;mso-position-horizontal:left;mso-position-horizontal-relative:page;mso-position-vertical:absolute;mso-position-vertical-relative:text;mso-width-percent:0;mso-height-percent:0;mso-width-relative:margin;mso-height-relative:margin" from="0,31.3pt" to="640.2pt,31.3pt" o:gfxdata="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" strokecolor="#4472c4 [3204]" strokeweight=".5pt">
                 <v:stroke joinstyle="miter"/>
                 <w10:wrap anchorx="page"/>
               </v:line>
@@ -274,32 +290,64 @@
           <w:sz w:val="24"/>
           <w:szCs w:val="24"/>
         </w:rPr>
-        <w:t>Use any open source software to generate report to capture packets from a network connection, trace connections, view the contents of suspect network transactions and identify bursts of network traffic.</w:t>
-      </w:r>
-    </w:p>
-    <w:p>
-      <w:pPr>
-        <w:jc w:val="both"/>
-        <w:rPr>
-          <w:sz w:val="24"/>
-          <w:szCs w:val="24"/>
-        </w:rPr>
-      </w:pPr>
-    </w:p>
-    <w:p>
-      <w:pPr>
-        <w:jc w:val="both"/>
-        <w:rPr>
-          <w:sz w:val="24"/>
-          <w:szCs w:val="24"/>
-        </w:rPr>
-      </w:pPr>
-      <w:r>
-        <w:rPr>
-          <w:sz w:val="24"/>
-          <w:szCs w:val="24"/>
-        </w:rPr>
-        <w:t>In order to compete this following task above I’ve used an Open Source Tool named “Wireshark”</w:t>
+        <w:t xml:space="preserve">Use any </w:t>
+      </w:r>
+      <w:proofErr w:type="gramStart"/>
+      <w:r>
+        <w:rPr>
+          <w:sz w:val="24"/>
+          <w:szCs w:val="24"/>
+        </w:rPr>
+        <w:t>open source</w:t>
+      </w:r>
+      <w:proofErr w:type="gramEnd"/>
+      <w:r>
+        <w:rPr>
+          <w:sz w:val="24"/>
+          <w:szCs w:val="24"/>
+        </w:rPr>
+        <w:t xml:space="preserve"> software to generate report to capture packets from a network connection, trace connections, view the contents of suspect network transactions and identify bursts of network traffic.</w:t>
+      </w:r>
+    </w:p>
+    <w:p>
+      <w:pPr>
+        <w:jc w:val="both"/>
+        <w:rPr>
+          <w:sz w:val="24"/>
+          <w:szCs w:val="24"/>
+        </w:rPr>
+      </w:pPr>
+    </w:p>
+    <w:p>
+      <w:pPr>
+        <w:jc w:val="both"/>
+        <w:rPr>
+          <w:sz w:val="24"/>
+          <w:szCs w:val="24"/>
+        </w:rPr>
+      </w:pPr>
+      <w:r>
+        <w:rPr>
+          <w:sz w:val="24"/>
+          <w:szCs w:val="24"/>
+        </w:rPr>
+        <w:t xml:space="preserve">In order to compete this following task above I’ve used an </w:t>
+      </w:r>
+      <w:proofErr w:type="gramStart"/>
+      <w:r>
+        <w:rPr>
+          <w:sz w:val="24"/>
+          <w:szCs w:val="24"/>
+        </w:rPr>
+        <w:t>Open Source</w:t>
+      </w:r>
+      <w:proofErr w:type="gramEnd"/>
+      <w:r>
+        <w:rPr>
+          <w:sz w:val="24"/>
+          <w:szCs w:val="24"/>
+        </w:rPr>
+        <w:t xml:space="preserve"> Tool named “Wireshark”</w:t>
       </w:r>
     </w:p>
     <w:p>
@@ -608,7 +656,15 @@
           <w:sz w:val="24"/>
           <w:szCs w:val="24"/>
         </w:rPr>
-        <w:t>IP address</w:t>
+        <w:t xml:space="preserve">IP </w:t>
+      </w:r>
+      <w:proofErr w:type="gramStart"/>
+      <w:r>
+        <w:rPr>
+          <w:sz w:val="24"/>
+          <w:szCs w:val="24"/>
+        </w:rPr>
+        <w:t>address</w:t>
       </w:r>
       <w:r>
         <w:rPr>
@@ -617,6 +673,7 @@
         </w:rPr>
         <w:t xml:space="preserve"> .</w:t>
       </w:r>
+      <w:proofErr w:type="gramEnd"/>
       <w:r>
         <w:rPr>
           <w:sz w:val="24"/>
@@ -884,6 +941,104 @@
           <w:szCs w:val="24"/>
         </w:rPr>
       </w:pPr>
+    </w:p>
+    <w:p>
+      <w:pPr>
+        <w:spacing w:line="240" w:lineRule="auto"/>
+        <w:jc w:val="both"/>
+        <w:rPr>
+          <w:b/>
+          <w:bCs/>
+          <w:sz w:val="24"/>
+          <w:szCs w:val="24"/>
+        </w:rPr>
+      </w:pPr>
+      <w:r>
+        <w:rPr>
+          <w:b/>
+          <w:bCs/>
+          <w:sz w:val="24"/>
+          <w:szCs w:val="24"/>
+        </w:rPr>
+        <w:t xml:space="preserve">3. </w:t>
+      </w:r>
+      <w:r>
+        <w:rPr>
+          <w:b/>
+          <w:bCs/>
+          <w:sz w:val="24"/>
+          <w:szCs w:val="24"/>
+        </w:rPr>
+        <w:t>To view the contents of suspect network transactions</w:t>
+      </w:r>
+    </w:p>
+    <w:p>
+      <w:pPr>
+        <w:spacing w:line="240" w:lineRule="auto"/>
+        <w:jc w:val="both"/>
+        <w:rPr>
+          <w:sz w:val="24"/>
+          <w:szCs w:val="24"/>
+        </w:rPr>
+      </w:pPr>
+    </w:p>
+    <w:p>
+      <w:pPr>
+        <w:spacing w:line="240" w:lineRule="auto"/>
+        <w:jc w:val="both"/>
+        <w:rPr>
+          <w:sz w:val="24"/>
+          <w:szCs w:val="24"/>
+        </w:rPr>
+      </w:pPr>
+      <w:r>
+        <w:rPr>
+          <w:noProof/>
+          <w:sz w:val="24"/>
+          <w:szCs w:val="24"/>
+        </w:rPr>
+        <w:drawing>
+          <wp:inline distT="0" distB="0" distL="0" distR="0" wp14:anchorId="39CFDB62" wp14:editId="76200A47">
+            <wp:extent cx="5731510" cy="3223895"/>
+            <wp:effectExtent l="0" t="0" r="2540" b="0"/>
+            <wp:docPr id="3" name="Picture 3" descr="Graphical user interface, text&#10;&#10;Description automatically generated"/>
+            <wp:cNvGraphicFramePr>
+              <a:graphicFrameLocks xmlns:a="http://schemas.openxmlformats.org/drawingml/2006/main" noChangeAspect="1"/>
+            </wp:cNvGraphicFramePr>
+            <a:graphic xmlns:a="http://schemas.openxmlformats.org/drawingml/2006/main">
+              <a:graphicData uri="http://schemas.openxmlformats.org/drawingml/2006/picture">
+                <pic:pic xmlns:pic="http://schemas.openxmlformats.org/drawingml/2006/picture">
+                  <pic:nvPicPr>
+                    <pic:cNvPr id="3" name="Picture 3" descr="Graphical user interface, text&#10;&#10;Description automatically generated"/>
+                    <pic:cNvPicPr/>
+                  </pic:nvPicPr>
+                  <pic:blipFill>
+                    <a:blip r:embed="rId7" cstate="print">
+                      <a:extLst>
+                        <a:ext uri="{28A0092B-C50C-407E-A947-70E740481C1C}">
+                          <a14:useLocalDpi xmlns:a14="http://schemas.microsoft.com/office/drawing/2010/main" val="0"/>
+                        </a:ext>
+                      </a:extLst>
+                    </a:blip>
+                    <a:stretch>
+                      <a:fillRect/>
+                    </a:stretch>
+                  </pic:blipFill>
+                  <pic:spPr>
+                    <a:xfrm>
+                      <a:off x="0" y="0"/>
+                      <a:ext cx="5731510" cy="3223895"/>
+                    </a:xfrm>
+                    <a:prstGeom prst="rect">
+                      <a:avLst/>
+                    </a:prstGeom>
+                  </pic:spPr>
+                </pic:pic>
+              </a:graphicData>
+            </a:graphic>
+          </wp:inline>
+        </w:drawing>
+      </w:r>
     </w:p>
     <w:p/>
     <w:sectPr>

</xml_diff>